<commit_message>
Adds configuration and competitive game mode
-Adds configuration with binary switches on pins 4 and 5. Ability to
change game mode to competitive . Competitive mode allows only one
person to have a score (ie score cancelation).
-Misc code improvements
-Removes zero as a number for numerals constant. Zero is replaced by
null value (led display off).
</commit_message>
<xml_diff>
--- a/Plans.docx
+++ b/Plans.docx
@@ -49,7 +49,25 @@
           <w:sz w:val="24"/>
           <w:szCs w:val="24"/>
         </w:rPr>
-        <w:t>Digital pin 11 to datapin of shift register A</w:t>
+        <w:t xml:space="preserve">Digital pin 11 to </w:t>
+      </w:r>
+      <w:proofErr w:type="spellStart"/>
+      <w:r>
+        <w:rPr>
+          <w:rFonts w:ascii="Times New Roman" w:hAnsi="Times New Roman" w:cs="Times New Roman"/>
+          <w:sz w:val="24"/>
+          <w:szCs w:val="24"/>
+        </w:rPr>
+        <w:t>datapin</w:t>
+      </w:r>
+      <w:proofErr w:type="spellEnd"/>
+      <w:r>
+        <w:rPr>
+          <w:rFonts w:ascii="Times New Roman" w:hAnsi="Times New Roman" w:cs="Times New Roman"/>
+          <w:sz w:val="24"/>
+          <w:szCs w:val="24"/>
+        </w:rPr>
+        <w:t xml:space="preserve"> of shift register A</w:t>
       </w:r>
     </w:p>
     <w:p>
@@ -93,7 +111,15 @@
           <w:sz w:val="24"/>
           <w:szCs w:val="24"/>
         </w:rPr>
-        <w:t>Digital pin 8 to latch pin of shift register A</w:t>
+        <w:t>Digital pin 9</w:t>
+      </w:r>
+      <w:r>
+        <w:rPr>
+          <w:rFonts w:ascii="Times New Roman" w:hAnsi="Times New Roman" w:cs="Times New Roman"/>
+          <w:sz w:val="24"/>
+          <w:szCs w:val="24"/>
+        </w:rPr>
+        <w:t xml:space="preserve"> to latch pin of shift register A</w:t>
       </w:r>
     </w:p>
     <w:p>
@@ -109,13 +135,23 @@
           <w:szCs w:val="24"/>
         </w:rPr>
       </w:pPr>
-      <w:r>
-        <w:rPr>
-          <w:rFonts w:ascii="Times New Roman" w:hAnsi="Times New Roman" w:cs="Times New Roman"/>
-          <w:sz w:val="24"/>
-          <w:szCs w:val="24"/>
-        </w:rPr>
-        <w:t>0: DP</w:t>
+      <w:proofErr w:type="spellStart"/>
+      <w:r>
+        <w:rPr>
+          <w:rFonts w:ascii="Times New Roman" w:hAnsi="Times New Roman" w:cs="Times New Roman"/>
+          <w:sz w:val="24"/>
+          <w:szCs w:val="24"/>
+        </w:rPr>
+        <w:t>SReg</w:t>
+      </w:r>
+      <w:proofErr w:type="spellEnd"/>
+      <w:r>
+        <w:rPr>
+          <w:rFonts w:ascii="Times New Roman" w:hAnsi="Times New Roman" w:cs="Times New Roman"/>
+          <w:sz w:val="24"/>
+          <w:szCs w:val="24"/>
+        </w:rPr>
+        <w:t>: LED: Pin</w:t>
       </w:r>
     </w:p>
     <w:p>
@@ -137,7 +173,15 @@
           <w:sz w:val="24"/>
           <w:szCs w:val="24"/>
         </w:rPr>
-        <w:t>1: G</w:t>
+        <w:t>0: DP</w:t>
+      </w:r>
+      <w:r>
+        <w:rPr>
+          <w:rFonts w:ascii="Times New Roman" w:hAnsi="Times New Roman" w:cs="Times New Roman"/>
+          <w:sz w:val="24"/>
+          <w:szCs w:val="24"/>
+        </w:rPr>
+        <w:t>: 5</w:t>
       </w:r>
     </w:p>
     <w:p>
@@ -159,7 +203,15 @@
           <w:sz w:val="24"/>
           <w:szCs w:val="24"/>
         </w:rPr>
-        <w:t>2: F</w:t>
+        <w:t>1: G</w:t>
+      </w:r>
+      <w:r>
+        <w:rPr>
+          <w:rFonts w:ascii="Times New Roman" w:hAnsi="Times New Roman" w:cs="Times New Roman"/>
+          <w:sz w:val="24"/>
+          <w:szCs w:val="24"/>
+        </w:rPr>
+        <w:t>: 10</w:t>
       </w:r>
     </w:p>
     <w:p>
@@ -181,7 +233,23 @@
           <w:sz w:val="24"/>
           <w:szCs w:val="24"/>
         </w:rPr>
-        <w:t>3: E</w:t>
+        <w:t>2: F</w:t>
+      </w:r>
+      <w:r>
+        <w:rPr>
+          <w:rFonts w:ascii="Times New Roman" w:hAnsi="Times New Roman" w:cs="Times New Roman"/>
+          <w:sz w:val="24"/>
+          <w:szCs w:val="24"/>
+        </w:rPr>
+        <w:t xml:space="preserve">: </w:t>
+      </w:r>
+      <w:r>
+        <w:rPr>
+          <w:rFonts w:ascii="Times New Roman" w:hAnsi="Times New Roman" w:cs="Times New Roman"/>
+          <w:sz w:val="24"/>
+          <w:szCs w:val="24"/>
+        </w:rPr>
+        <w:t>9</w:t>
       </w:r>
     </w:p>
     <w:p>
@@ -203,7 +271,15 @@
           <w:sz w:val="24"/>
           <w:szCs w:val="24"/>
         </w:rPr>
-        <w:t>4: D</w:t>
+        <w:t>3: E</w:t>
+      </w:r>
+      <w:r>
+        <w:rPr>
+          <w:rFonts w:ascii="Times New Roman" w:hAnsi="Times New Roman" w:cs="Times New Roman"/>
+          <w:sz w:val="24"/>
+          <w:szCs w:val="24"/>
+        </w:rPr>
+        <w:t>: 1</w:t>
       </w:r>
     </w:p>
     <w:p>
@@ -225,7 +301,15 @@
           <w:sz w:val="24"/>
           <w:szCs w:val="24"/>
         </w:rPr>
-        <w:t>5: C</w:t>
+        <w:t>4: D</w:t>
+      </w:r>
+      <w:r>
+        <w:rPr>
+          <w:rFonts w:ascii="Times New Roman" w:hAnsi="Times New Roman" w:cs="Times New Roman"/>
+          <w:sz w:val="24"/>
+          <w:szCs w:val="24"/>
+        </w:rPr>
+        <w:t>: 2</w:t>
       </w:r>
     </w:p>
     <w:p>
@@ -247,7 +331,15 @@
           <w:sz w:val="24"/>
           <w:szCs w:val="24"/>
         </w:rPr>
-        <w:t>6: B</w:t>
+        <w:t>5: C</w:t>
+      </w:r>
+      <w:r>
+        <w:rPr>
+          <w:rFonts w:ascii="Times New Roman" w:hAnsi="Times New Roman" w:cs="Times New Roman"/>
+          <w:sz w:val="24"/>
+          <w:szCs w:val="24"/>
+        </w:rPr>
+        <w:t>: 4</w:t>
       </w:r>
     </w:p>
     <w:p>
@@ -269,7 +361,302 @@
           <w:sz w:val="24"/>
           <w:szCs w:val="24"/>
         </w:rPr>
+        <w:t>6: B</w:t>
+      </w:r>
+      <w:r>
+        <w:rPr>
+          <w:rFonts w:ascii="Times New Roman" w:hAnsi="Times New Roman" w:cs="Times New Roman"/>
+          <w:sz w:val="24"/>
+          <w:szCs w:val="24"/>
+        </w:rPr>
+        <w:t>: 6</w:t>
+      </w:r>
+    </w:p>
+    <w:p>
+      <w:pPr>
+        <w:pStyle w:val="ListParagraph"/>
+        <w:numPr>
+          <w:ilvl w:val="1"/>
+          <w:numId w:val="1"/>
+        </w:numPr>
+        <w:rPr>
+          <w:rFonts w:ascii="Times New Roman" w:hAnsi="Times New Roman" w:cs="Times New Roman"/>
+          <w:sz w:val="24"/>
+          <w:szCs w:val="24"/>
+        </w:rPr>
+      </w:pPr>
+      <w:r>
+        <w:rPr>
+          <w:rFonts w:ascii="Times New Roman" w:hAnsi="Times New Roman" w:cs="Times New Roman"/>
+          <w:sz w:val="24"/>
+          <w:szCs w:val="24"/>
+        </w:rPr>
         <w:t>7: A</w:t>
+      </w:r>
+      <w:r>
+        <w:rPr>
+          <w:rFonts w:ascii="Times New Roman" w:hAnsi="Times New Roman" w:cs="Times New Roman"/>
+          <w:sz w:val="24"/>
+          <w:szCs w:val="24"/>
+        </w:rPr>
+        <w:t>: 7</w:t>
+      </w:r>
+    </w:p>
+    <w:p>
+      <w:pPr>
+        <w:pStyle w:val="ListParagraph"/>
+        <w:ind w:left="1447"/>
+        <w:rPr>
+          <w:rFonts w:ascii="Times New Roman" w:hAnsi="Times New Roman" w:cs="Times New Roman"/>
+          <w:sz w:val="24"/>
+          <w:szCs w:val="24"/>
+        </w:rPr>
+      </w:pPr>
+    </w:p>
+    <w:p>
+      <w:pPr>
+        <w:pStyle w:val="ListParagraph"/>
+        <w:numPr>
+          <w:ilvl w:val="0"/>
+          <w:numId w:val="1"/>
+        </w:numPr>
+        <w:spacing w:after="0"/>
+        <w:rPr>
+          <w:rFonts w:ascii="Times New Roman" w:hAnsi="Times New Roman" w:cs="Times New Roman"/>
+          <w:sz w:val="24"/>
+          <w:szCs w:val="24"/>
+        </w:rPr>
+      </w:pPr>
+      <w:r>
+        <w:rPr>
+          <w:rFonts w:ascii="Times New Roman" w:hAnsi="Times New Roman" w:cs="Times New Roman"/>
+          <w:sz w:val="24"/>
+          <w:szCs w:val="24"/>
+        </w:rPr>
+        <w:t xml:space="preserve">Digital pin 6 to </w:t>
+      </w:r>
+      <w:proofErr w:type="spellStart"/>
+      <w:r>
+        <w:rPr>
+          <w:rFonts w:ascii="Times New Roman" w:hAnsi="Times New Roman" w:cs="Times New Roman"/>
+          <w:sz w:val="24"/>
+          <w:szCs w:val="24"/>
+        </w:rPr>
+        <w:t>datapin</w:t>
+      </w:r>
+      <w:proofErr w:type="spellEnd"/>
+      <w:r>
+        <w:rPr>
+          <w:rFonts w:ascii="Times New Roman" w:hAnsi="Times New Roman" w:cs="Times New Roman"/>
+          <w:sz w:val="24"/>
+          <w:szCs w:val="24"/>
+        </w:rPr>
+        <w:t xml:space="preserve"> of shit register C</w:t>
+      </w:r>
+      <w:r>
+        <w:rPr>
+          <w:rFonts w:ascii="Times New Roman" w:hAnsi="Times New Roman" w:cs="Times New Roman"/>
+          <w:sz w:val="24"/>
+          <w:szCs w:val="24"/>
+        </w:rPr>
+        <w:t xml:space="preserve"> (</w:t>
+      </w:r>
+      <w:r>
+        <w:rPr>
+          <w:rFonts w:ascii="Times New Roman" w:hAnsi="Times New Roman" w:cs="Times New Roman"/>
+          <w:sz w:val="24"/>
+          <w:szCs w:val="24"/>
+        </w:rPr>
+        <w:t>Blue</w:t>
+      </w:r>
+      <w:r>
+        <w:rPr>
+          <w:rFonts w:ascii="Times New Roman" w:hAnsi="Times New Roman" w:cs="Times New Roman"/>
+          <w:sz w:val="24"/>
+          <w:szCs w:val="24"/>
+        </w:rPr>
+        <w:t>)</w:t>
+      </w:r>
+    </w:p>
+    <w:p>
+      <w:pPr>
+        <w:pStyle w:val="ListParagraph"/>
+        <w:numPr>
+          <w:ilvl w:val="0"/>
+          <w:numId w:val="1"/>
+        </w:numPr>
+        <w:spacing w:after="0"/>
+        <w:rPr>
+          <w:rFonts w:ascii="Times New Roman" w:hAnsi="Times New Roman" w:cs="Times New Roman"/>
+          <w:sz w:val="24"/>
+          <w:szCs w:val="24"/>
+        </w:rPr>
+      </w:pPr>
+      <w:r>
+        <w:rPr>
+          <w:rFonts w:ascii="Times New Roman" w:hAnsi="Times New Roman" w:cs="Times New Roman"/>
+          <w:sz w:val="24"/>
+          <w:szCs w:val="24"/>
+        </w:rPr>
+        <w:t>Digital pin 12 to clock pin of shift register C (</w:t>
+      </w:r>
+      <w:r>
+        <w:rPr>
+          <w:rFonts w:ascii="Times New Roman" w:hAnsi="Times New Roman" w:cs="Times New Roman"/>
+          <w:sz w:val="24"/>
+          <w:szCs w:val="24"/>
+        </w:rPr>
+        <w:t>Yellow</w:t>
+      </w:r>
+      <w:r>
+        <w:rPr>
+          <w:rFonts w:ascii="Times New Roman" w:hAnsi="Times New Roman" w:cs="Times New Roman"/>
+          <w:sz w:val="24"/>
+          <w:szCs w:val="24"/>
+        </w:rPr>
+        <w:t>)</w:t>
+      </w:r>
+    </w:p>
+    <w:p>
+      <w:pPr>
+        <w:pStyle w:val="ListParagraph"/>
+        <w:numPr>
+          <w:ilvl w:val="0"/>
+          <w:numId w:val="1"/>
+        </w:numPr>
+        <w:spacing w:after="0"/>
+        <w:rPr>
+          <w:rFonts w:ascii="Times New Roman" w:hAnsi="Times New Roman" w:cs="Times New Roman"/>
+          <w:sz w:val="24"/>
+          <w:szCs w:val="24"/>
+        </w:rPr>
+      </w:pPr>
+      <w:r>
+        <w:rPr>
+          <w:rFonts w:ascii="Times New Roman" w:hAnsi="Times New Roman" w:cs="Times New Roman"/>
+          <w:sz w:val="24"/>
+          <w:szCs w:val="24"/>
+        </w:rPr>
+        <w:t>Digital pin 7 to latch pin of shift register C</w:t>
+      </w:r>
+      <w:r>
+        <w:rPr>
+          <w:rFonts w:ascii="Times New Roman" w:hAnsi="Times New Roman" w:cs="Times New Roman"/>
+          <w:sz w:val="24"/>
+          <w:szCs w:val="24"/>
+        </w:rPr>
+        <w:t xml:space="preserve"> (</w:t>
+      </w:r>
+      <w:r>
+        <w:rPr>
+          <w:rFonts w:ascii="Times New Roman" w:hAnsi="Times New Roman" w:cs="Times New Roman"/>
+          <w:sz w:val="24"/>
+          <w:szCs w:val="24"/>
+        </w:rPr>
+        <w:t>Green</w:t>
+      </w:r>
+      <w:r>
+        <w:rPr>
+          <w:rFonts w:ascii="Times New Roman" w:hAnsi="Times New Roman" w:cs="Times New Roman"/>
+          <w:sz w:val="24"/>
+          <w:szCs w:val="24"/>
+        </w:rPr>
+        <w:t>)</w:t>
+      </w:r>
+    </w:p>
+    <w:p>
+      <w:pPr>
+        <w:spacing w:after="0"/>
+        <w:rPr>
+          <w:rFonts w:ascii="Times New Roman" w:hAnsi="Times New Roman" w:cs="Times New Roman"/>
+          <w:sz w:val="24"/>
+          <w:szCs w:val="24"/>
+        </w:rPr>
+      </w:pPr>
+    </w:p>
+    <w:p>
+      <w:pPr>
+        <w:spacing w:after="0"/>
+        <w:ind w:left="1087"/>
+        <w:rPr>
+          <w:rFonts w:ascii="Times New Roman" w:hAnsi="Times New Roman" w:cs="Times New Roman"/>
+          <w:b/>
+          <w:sz w:val="24"/>
+          <w:szCs w:val="24"/>
+        </w:rPr>
+      </w:pPr>
+      <w:r>
+        <w:rPr>
+          <w:rFonts w:ascii="Times New Roman" w:hAnsi="Times New Roman" w:cs="Times New Roman"/>
+          <w:b/>
+          <w:sz w:val="24"/>
+          <w:szCs w:val="24"/>
+        </w:rPr>
+        <w:t>Shift Register C</w:t>
+      </w:r>
+    </w:p>
+    <w:p>
+      <w:pPr>
+        <w:pStyle w:val="ListParagraph"/>
+        <w:numPr>
+          <w:ilvl w:val="0"/>
+          <w:numId w:val="2"/>
+        </w:numPr>
+        <w:spacing w:after="0"/>
+        <w:rPr>
+          <w:rFonts w:ascii="Times New Roman" w:hAnsi="Times New Roman" w:cs="Times New Roman"/>
+          <w:b/>
+          <w:sz w:val="24"/>
+          <w:szCs w:val="24"/>
+        </w:rPr>
+      </w:pPr>
+      <w:r>
+        <w:rPr>
+          <w:rFonts w:ascii="Times New Roman" w:hAnsi="Times New Roman" w:cs="Times New Roman"/>
+          <w:sz w:val="24"/>
+          <w:szCs w:val="24"/>
+        </w:rPr>
+        <w:t xml:space="preserve">Q0: </w:t>
+      </w:r>
+      <w:r>
+        <w:rPr>
+          <w:rFonts w:ascii="Times New Roman" w:hAnsi="Times New Roman" w:cs="Times New Roman"/>
+          <w:sz w:val="24"/>
+          <w:szCs w:val="24"/>
+        </w:rPr>
+        <w:t>--</w:t>
+      </w:r>
+    </w:p>
+    <w:p>
+      <w:pPr>
+        <w:pStyle w:val="ListParagraph"/>
+        <w:numPr>
+          <w:ilvl w:val="0"/>
+          <w:numId w:val="2"/>
+        </w:numPr>
+        <w:spacing w:after="0"/>
+        <w:rPr>
+          <w:rFonts w:ascii="Times New Roman" w:hAnsi="Times New Roman" w:cs="Times New Roman"/>
+          <w:b/>
+          <w:sz w:val="24"/>
+          <w:szCs w:val="24"/>
+        </w:rPr>
+      </w:pPr>
+      <w:r>
+        <w:rPr>
+          <w:rFonts w:ascii="Times New Roman" w:hAnsi="Times New Roman" w:cs="Times New Roman"/>
+          <w:sz w:val="24"/>
+          <w:szCs w:val="24"/>
+        </w:rPr>
+        <w:t xml:space="preserve">Q1: </w:t>
+      </w:r>
+      <w:r>
+        <w:rPr>
+          <w:rFonts w:ascii="Times New Roman" w:hAnsi="Times New Roman" w:cs="Times New Roman"/>
+          <w:sz w:val="24"/>
+          <w:szCs w:val="24"/>
+        </w:rPr>
+        <w:t>--</w:t>
       </w:r>
       <w:bookmarkStart w:id="0" w:name="_GoBack"/>
       <w:bookmarkEnd w:id="0"/>
@@ -277,9 +664,211 @@
     <w:p>
       <w:pPr>
         <w:pStyle w:val="ListParagraph"/>
-        <w:ind w:left="1447"/>
-        <w:rPr>
-          <w:rFonts w:ascii="Times New Roman" w:hAnsi="Times New Roman" w:cs="Times New Roman"/>
+        <w:numPr>
+          <w:ilvl w:val="0"/>
+          <w:numId w:val="2"/>
+        </w:numPr>
+        <w:spacing w:after="0"/>
+        <w:rPr>
+          <w:rFonts w:ascii="Times New Roman" w:hAnsi="Times New Roman" w:cs="Times New Roman"/>
+          <w:b/>
+          <w:sz w:val="24"/>
+          <w:szCs w:val="24"/>
+        </w:rPr>
+      </w:pPr>
+      <w:r>
+        <w:rPr>
+          <w:rFonts w:ascii="Times New Roman" w:hAnsi="Times New Roman" w:cs="Times New Roman"/>
+          <w:sz w:val="24"/>
+          <w:szCs w:val="24"/>
+        </w:rPr>
+        <w:t>Q2: Score left indicator</w:t>
+      </w:r>
+    </w:p>
+    <w:p>
+      <w:pPr>
+        <w:pStyle w:val="ListParagraph"/>
+        <w:numPr>
+          <w:ilvl w:val="0"/>
+          <w:numId w:val="2"/>
+        </w:numPr>
+        <w:spacing w:after="0"/>
+        <w:rPr>
+          <w:rFonts w:ascii="Times New Roman" w:hAnsi="Times New Roman" w:cs="Times New Roman"/>
+          <w:b/>
+          <w:sz w:val="24"/>
+          <w:szCs w:val="24"/>
+        </w:rPr>
+      </w:pPr>
+      <w:r>
+        <w:rPr>
+          <w:rFonts w:ascii="Times New Roman" w:hAnsi="Times New Roman" w:cs="Times New Roman"/>
+          <w:sz w:val="24"/>
+          <w:szCs w:val="24"/>
+        </w:rPr>
+        <w:t>Q3: Score right indicator</w:t>
+      </w:r>
+    </w:p>
+    <w:p>
+      <w:pPr>
+        <w:pStyle w:val="ListParagraph"/>
+        <w:numPr>
+          <w:ilvl w:val="0"/>
+          <w:numId w:val="2"/>
+        </w:numPr>
+        <w:spacing w:after="0"/>
+        <w:rPr>
+          <w:rFonts w:ascii="Times New Roman" w:hAnsi="Times New Roman" w:cs="Times New Roman"/>
+          <w:b/>
+          <w:sz w:val="24"/>
+          <w:szCs w:val="24"/>
+        </w:rPr>
+      </w:pPr>
+      <w:r>
+        <w:rPr>
+          <w:rFonts w:ascii="Times New Roman" w:hAnsi="Times New Roman" w:cs="Times New Roman"/>
+          <w:sz w:val="24"/>
+          <w:szCs w:val="24"/>
+        </w:rPr>
+        <w:t>Q4: Penalty left 1</w:t>
+      </w:r>
+    </w:p>
+    <w:p>
+      <w:pPr>
+        <w:pStyle w:val="ListParagraph"/>
+        <w:numPr>
+          <w:ilvl w:val="0"/>
+          <w:numId w:val="2"/>
+        </w:numPr>
+        <w:spacing w:after="0"/>
+        <w:rPr>
+          <w:rFonts w:ascii="Times New Roman" w:hAnsi="Times New Roman" w:cs="Times New Roman"/>
+          <w:b/>
+          <w:sz w:val="24"/>
+          <w:szCs w:val="24"/>
+        </w:rPr>
+      </w:pPr>
+      <w:r>
+        <w:rPr>
+          <w:rFonts w:ascii="Times New Roman" w:hAnsi="Times New Roman" w:cs="Times New Roman"/>
+          <w:sz w:val="24"/>
+          <w:szCs w:val="24"/>
+        </w:rPr>
+        <w:t>Q5</w:t>
+      </w:r>
+      <w:r>
+        <w:rPr>
+          <w:rFonts w:ascii="Times New Roman" w:hAnsi="Times New Roman" w:cs="Times New Roman"/>
+          <w:sz w:val="24"/>
+          <w:szCs w:val="24"/>
+        </w:rPr>
+        <w:t>: Penalty left 2</w:t>
+      </w:r>
+    </w:p>
+    <w:p>
+      <w:pPr>
+        <w:pStyle w:val="ListParagraph"/>
+        <w:numPr>
+          <w:ilvl w:val="0"/>
+          <w:numId w:val="2"/>
+        </w:numPr>
+        <w:spacing w:after="0"/>
+        <w:rPr>
+          <w:rFonts w:ascii="Times New Roman" w:hAnsi="Times New Roman" w:cs="Times New Roman"/>
+          <w:b/>
+          <w:sz w:val="24"/>
+          <w:szCs w:val="24"/>
+        </w:rPr>
+      </w:pPr>
+      <w:r>
+        <w:rPr>
+          <w:rFonts w:ascii="Times New Roman" w:hAnsi="Times New Roman" w:cs="Times New Roman"/>
+          <w:sz w:val="24"/>
+          <w:szCs w:val="24"/>
+        </w:rPr>
+        <w:t>Q6</w:t>
+      </w:r>
+      <w:r>
+        <w:rPr>
+          <w:rFonts w:ascii="Times New Roman" w:hAnsi="Times New Roman" w:cs="Times New Roman"/>
+          <w:sz w:val="24"/>
+          <w:szCs w:val="24"/>
+        </w:rPr>
+        <w:t xml:space="preserve">: Penalty </w:t>
+      </w:r>
+      <w:r>
+        <w:rPr>
+          <w:rFonts w:ascii="Times New Roman" w:hAnsi="Times New Roman" w:cs="Times New Roman"/>
+          <w:sz w:val="24"/>
+          <w:szCs w:val="24"/>
+        </w:rPr>
+        <w:t>right</w:t>
+      </w:r>
+      <w:r>
+        <w:rPr>
+          <w:rFonts w:ascii="Times New Roman" w:hAnsi="Times New Roman" w:cs="Times New Roman"/>
+          <w:sz w:val="24"/>
+          <w:szCs w:val="24"/>
+        </w:rPr>
+        <w:t xml:space="preserve"> 1</w:t>
+      </w:r>
+    </w:p>
+    <w:p>
+      <w:pPr>
+        <w:pStyle w:val="ListParagraph"/>
+        <w:numPr>
+          <w:ilvl w:val="0"/>
+          <w:numId w:val="2"/>
+        </w:numPr>
+        <w:spacing w:after="0"/>
+        <w:rPr>
+          <w:rFonts w:ascii="Times New Roman" w:hAnsi="Times New Roman" w:cs="Times New Roman"/>
+          <w:b/>
+          <w:sz w:val="24"/>
+          <w:szCs w:val="24"/>
+        </w:rPr>
+      </w:pPr>
+      <w:r>
+        <w:rPr>
+          <w:rFonts w:ascii="Times New Roman" w:hAnsi="Times New Roman" w:cs="Times New Roman"/>
+          <w:sz w:val="24"/>
+          <w:szCs w:val="24"/>
+        </w:rPr>
+        <w:t>Q7</w:t>
+      </w:r>
+      <w:r>
+        <w:rPr>
+          <w:rFonts w:ascii="Times New Roman" w:hAnsi="Times New Roman" w:cs="Times New Roman"/>
+          <w:sz w:val="24"/>
+          <w:szCs w:val="24"/>
+        </w:rPr>
+        <w:t xml:space="preserve">: Penalty </w:t>
+      </w:r>
+      <w:r>
+        <w:rPr>
+          <w:rFonts w:ascii="Times New Roman" w:hAnsi="Times New Roman" w:cs="Times New Roman"/>
+          <w:sz w:val="24"/>
+          <w:szCs w:val="24"/>
+        </w:rPr>
+        <w:t>right</w:t>
+      </w:r>
+      <w:r>
+        <w:rPr>
+          <w:rFonts w:ascii="Times New Roman" w:hAnsi="Times New Roman" w:cs="Times New Roman"/>
+          <w:sz w:val="24"/>
+          <w:szCs w:val="24"/>
+        </w:rPr>
+        <w:t xml:space="preserve"> 2</w:t>
+      </w:r>
+    </w:p>
+    <w:p>
+      <w:pPr>
+        <w:pStyle w:val="ListParagraph"/>
+        <w:spacing w:after="0"/>
+        <w:ind w:left="2160"/>
+        <w:rPr>
+          <w:rFonts w:ascii="Times New Roman" w:hAnsi="Times New Roman" w:cs="Times New Roman"/>
+          <w:b/>
           <w:sz w:val="24"/>
           <w:szCs w:val="24"/>
         </w:rPr>
@@ -305,31 +894,39 @@
           <w:sz w:val="24"/>
           <w:szCs w:val="24"/>
         </w:rPr>
-        <w:t>Digital pin 6 to datapin of shit register C</w:t>
-      </w:r>
-      <w:r>
-        <w:rPr>
-          <w:rFonts w:ascii="Times New Roman" w:hAnsi="Times New Roman" w:cs="Times New Roman"/>
-          <w:sz w:val="24"/>
-          <w:szCs w:val="24"/>
-        </w:rPr>
-        <w:t xml:space="preserve"> (</w:t>
-      </w:r>
-      <w:r>
-        <w:rPr>
-          <w:rFonts w:ascii="Times New Roman" w:hAnsi="Times New Roman" w:cs="Times New Roman"/>
-          <w:sz w:val="24"/>
-          <w:szCs w:val="24"/>
-        </w:rPr>
-        <w:t>Blue</w:t>
-      </w:r>
-      <w:r>
-        <w:rPr>
-          <w:rFonts w:ascii="Times New Roman" w:hAnsi="Times New Roman" w:cs="Times New Roman"/>
-          <w:sz w:val="24"/>
-          <w:szCs w:val="24"/>
-        </w:rPr>
-        <w:t>)</w:t>
+        <w:t xml:space="preserve">Digital pin </w:t>
+      </w:r>
+      <w:r>
+        <w:rPr>
+          <w:rFonts w:ascii="Times New Roman" w:hAnsi="Times New Roman" w:cs="Times New Roman"/>
+          <w:sz w:val="24"/>
+          <w:szCs w:val="24"/>
+        </w:rPr>
+        <w:t>4</w:t>
+      </w:r>
+      <w:r>
+        <w:rPr>
+          <w:rFonts w:ascii="Times New Roman" w:hAnsi="Times New Roman" w:cs="Times New Roman"/>
+          <w:sz w:val="24"/>
+          <w:szCs w:val="24"/>
+        </w:rPr>
+        <w:t xml:space="preserve"> and </w:t>
+      </w:r>
+      <w:r>
+        <w:rPr>
+          <w:rFonts w:ascii="Times New Roman" w:hAnsi="Times New Roman" w:cs="Times New Roman"/>
+          <w:sz w:val="24"/>
+          <w:szCs w:val="24"/>
+        </w:rPr>
+        <w:t>5</w:t>
+      </w:r>
+      <w:r>
+        <w:rPr>
+          <w:rFonts w:ascii="Times New Roman" w:hAnsi="Times New Roman" w:cs="Times New Roman"/>
+          <w:sz w:val="24"/>
+          <w:szCs w:val="24"/>
+        </w:rPr>
+        <w:t xml:space="preserve"> to binary configuration</w:t>
       </w:r>
     </w:p>
     <w:p>
@@ -352,24 +949,34 @@
           <w:sz w:val="24"/>
           <w:szCs w:val="24"/>
         </w:rPr>
-        <w:t>Digital pin 12 to clock pin of shift register C (</w:t>
-      </w:r>
-      <w:r>
-        <w:rPr>
-          <w:rFonts w:ascii="Times New Roman" w:hAnsi="Times New Roman" w:cs="Times New Roman"/>
-          <w:sz w:val="24"/>
-          <w:szCs w:val="24"/>
-        </w:rPr>
-        <w:t>Yellow</w:t>
-      </w:r>
-      <w:r>
-        <w:rPr>
-          <w:rFonts w:ascii="Times New Roman" w:hAnsi="Times New Roman" w:cs="Times New Roman"/>
-          <w:sz w:val="24"/>
-          <w:szCs w:val="24"/>
-        </w:rPr>
-        <w:t>)</w:t>
-      </w:r>
+        <w:t>Digital pin 3</w:t>
+      </w:r>
+      <w:r>
+        <w:rPr>
+          <w:rFonts w:ascii="Times New Roman" w:hAnsi="Times New Roman" w:cs="Times New Roman"/>
+          <w:sz w:val="24"/>
+          <w:szCs w:val="24"/>
+        </w:rPr>
+        <w:t xml:space="preserve"> to </w:t>
+      </w:r>
+      <w:r>
+        <w:rPr>
+          <w:rFonts w:ascii="Times New Roman" w:hAnsi="Times New Roman" w:cs="Times New Roman"/>
+          <w:sz w:val="24"/>
+          <w:szCs w:val="24"/>
+        </w:rPr>
+        <w:t>Penalty and Score button LED</w:t>
+      </w:r>
+    </w:p>
+    <w:p>
+      <w:pPr>
+        <w:spacing w:after="0"/>
+        <w:rPr>
+          <w:rFonts w:ascii="Times New Roman" w:hAnsi="Times New Roman" w:cs="Times New Roman"/>
+          <w:sz w:val="24"/>
+          <w:szCs w:val="24"/>
+        </w:rPr>
+      </w:pPr>
     </w:p>
     <w:p>
       <w:pPr>
@@ -391,340 +998,8 @@
           <w:sz w:val="24"/>
           <w:szCs w:val="24"/>
         </w:rPr>
-        <w:t>Digital pin 7 to latch pin of shift register C</w:t>
-      </w:r>
-      <w:r>
-        <w:rPr>
-          <w:rFonts w:ascii="Times New Roman" w:hAnsi="Times New Roman" w:cs="Times New Roman"/>
-          <w:sz w:val="24"/>
-          <w:szCs w:val="24"/>
-        </w:rPr>
-        <w:t xml:space="preserve"> (</w:t>
-      </w:r>
-      <w:r>
-        <w:rPr>
-          <w:rFonts w:ascii="Times New Roman" w:hAnsi="Times New Roman" w:cs="Times New Roman"/>
-          <w:sz w:val="24"/>
-          <w:szCs w:val="24"/>
-        </w:rPr>
-        <w:t>Green</w:t>
-      </w:r>
-      <w:r>
-        <w:rPr>
-          <w:rFonts w:ascii="Times New Roman" w:hAnsi="Times New Roman" w:cs="Times New Roman"/>
-          <w:sz w:val="24"/>
-          <w:szCs w:val="24"/>
-        </w:rPr>
-        <w:t>)</w:t>
-      </w:r>
-    </w:p>
-    <w:p>
-      <w:pPr>
-        <w:spacing w:after="0"/>
-        <w:rPr>
-          <w:rFonts w:ascii="Times New Roman" w:hAnsi="Times New Roman" w:cs="Times New Roman"/>
-          <w:sz w:val="24"/>
-          <w:szCs w:val="24"/>
-        </w:rPr>
-      </w:pPr>
-    </w:p>
-    <w:p>
-      <w:pPr>
-        <w:spacing w:after="0"/>
-        <w:ind w:left="1087"/>
-        <w:rPr>
-          <w:rFonts w:ascii="Times New Roman" w:hAnsi="Times New Roman" w:cs="Times New Roman"/>
-          <w:b/>
-          <w:sz w:val="24"/>
-          <w:szCs w:val="24"/>
-        </w:rPr>
-      </w:pPr>
-      <w:r>
-        <w:rPr>
-          <w:rFonts w:ascii="Times New Roman" w:hAnsi="Times New Roman" w:cs="Times New Roman"/>
-          <w:b/>
-          <w:sz w:val="24"/>
-          <w:szCs w:val="24"/>
-        </w:rPr>
-        <w:t>Shift Register C</w:t>
-      </w:r>
-    </w:p>
-    <w:p>
-      <w:pPr>
-        <w:pStyle w:val="ListParagraph"/>
-        <w:numPr>
-          <w:ilvl w:val="0"/>
-          <w:numId w:val="2"/>
-        </w:numPr>
-        <w:spacing w:after="0"/>
-        <w:rPr>
-          <w:rFonts w:ascii="Times New Roman" w:hAnsi="Times New Roman" w:cs="Times New Roman"/>
-          <w:b/>
-          <w:sz w:val="24"/>
-          <w:szCs w:val="24"/>
-        </w:rPr>
-      </w:pPr>
-      <w:r>
-        <w:rPr>
-          <w:rFonts w:ascii="Times New Roman" w:hAnsi="Times New Roman" w:cs="Times New Roman"/>
-          <w:sz w:val="24"/>
-          <w:szCs w:val="24"/>
-        </w:rPr>
-        <w:t xml:space="preserve">Q0: </w:t>
-      </w:r>
-      <w:r>
-        <w:rPr>
-          <w:rFonts w:ascii="Times New Roman" w:hAnsi="Times New Roman" w:cs="Times New Roman"/>
-          <w:sz w:val="24"/>
-          <w:szCs w:val="24"/>
-        </w:rPr>
-        <w:t>Score left decrement</w:t>
-      </w:r>
-    </w:p>
-    <w:p>
-      <w:pPr>
-        <w:pStyle w:val="ListParagraph"/>
-        <w:numPr>
-          <w:ilvl w:val="0"/>
-          <w:numId w:val="2"/>
-        </w:numPr>
-        <w:spacing w:after="0"/>
-        <w:rPr>
-          <w:rFonts w:ascii="Times New Roman" w:hAnsi="Times New Roman" w:cs="Times New Roman"/>
-          <w:b/>
-          <w:sz w:val="24"/>
-          <w:szCs w:val="24"/>
-        </w:rPr>
-      </w:pPr>
-      <w:r>
-        <w:rPr>
-          <w:rFonts w:ascii="Times New Roman" w:hAnsi="Times New Roman" w:cs="Times New Roman"/>
-          <w:sz w:val="24"/>
-          <w:szCs w:val="24"/>
-        </w:rPr>
-        <w:t xml:space="preserve">Q1: </w:t>
-      </w:r>
-      <w:r>
-        <w:rPr>
-          <w:rFonts w:ascii="Times New Roman" w:hAnsi="Times New Roman" w:cs="Times New Roman"/>
-          <w:sz w:val="24"/>
-          <w:szCs w:val="24"/>
-        </w:rPr>
-        <w:t>Score right decrement</w:t>
-      </w:r>
-    </w:p>
-    <w:p>
-      <w:pPr>
-        <w:pStyle w:val="ListParagraph"/>
-        <w:numPr>
-          <w:ilvl w:val="0"/>
-          <w:numId w:val="2"/>
-        </w:numPr>
-        <w:spacing w:after="0"/>
-        <w:rPr>
-          <w:rFonts w:ascii="Times New Roman" w:hAnsi="Times New Roman" w:cs="Times New Roman"/>
-          <w:b/>
-          <w:sz w:val="24"/>
-          <w:szCs w:val="24"/>
-        </w:rPr>
-      </w:pPr>
-      <w:r>
-        <w:rPr>
-          <w:rFonts w:ascii="Times New Roman" w:hAnsi="Times New Roman" w:cs="Times New Roman"/>
-          <w:sz w:val="24"/>
-          <w:szCs w:val="24"/>
-        </w:rPr>
-        <w:t>Q2: Score left indicator</w:t>
-      </w:r>
-    </w:p>
-    <w:p>
-      <w:pPr>
-        <w:pStyle w:val="ListParagraph"/>
-        <w:numPr>
-          <w:ilvl w:val="0"/>
-          <w:numId w:val="2"/>
-        </w:numPr>
-        <w:spacing w:after="0"/>
-        <w:rPr>
-          <w:rFonts w:ascii="Times New Roman" w:hAnsi="Times New Roman" w:cs="Times New Roman"/>
-          <w:b/>
-          <w:sz w:val="24"/>
-          <w:szCs w:val="24"/>
-        </w:rPr>
-      </w:pPr>
-      <w:r>
-        <w:rPr>
-          <w:rFonts w:ascii="Times New Roman" w:hAnsi="Times New Roman" w:cs="Times New Roman"/>
-          <w:sz w:val="24"/>
-          <w:szCs w:val="24"/>
-        </w:rPr>
-        <w:t>Q3: Score right indicator</w:t>
-      </w:r>
-    </w:p>
-    <w:p>
-      <w:pPr>
-        <w:pStyle w:val="ListParagraph"/>
-        <w:numPr>
-          <w:ilvl w:val="0"/>
-          <w:numId w:val="2"/>
-        </w:numPr>
-        <w:spacing w:after="0"/>
-        <w:rPr>
-          <w:rFonts w:ascii="Times New Roman" w:hAnsi="Times New Roman" w:cs="Times New Roman"/>
-          <w:b/>
-          <w:sz w:val="24"/>
-          <w:szCs w:val="24"/>
-        </w:rPr>
-      </w:pPr>
-      <w:r>
-        <w:rPr>
-          <w:rFonts w:ascii="Times New Roman" w:hAnsi="Times New Roman" w:cs="Times New Roman"/>
-          <w:sz w:val="24"/>
-          <w:szCs w:val="24"/>
-        </w:rPr>
-        <w:t>Q4: Penalty left 1</w:t>
-      </w:r>
-    </w:p>
-    <w:p>
-      <w:pPr>
-        <w:pStyle w:val="ListParagraph"/>
-        <w:numPr>
-          <w:ilvl w:val="0"/>
-          <w:numId w:val="2"/>
-        </w:numPr>
-        <w:spacing w:after="0"/>
-        <w:rPr>
-          <w:rFonts w:ascii="Times New Roman" w:hAnsi="Times New Roman" w:cs="Times New Roman"/>
-          <w:b/>
-          <w:sz w:val="24"/>
-          <w:szCs w:val="24"/>
-        </w:rPr>
-      </w:pPr>
-      <w:r>
-        <w:rPr>
-          <w:rFonts w:ascii="Times New Roman" w:hAnsi="Times New Roman" w:cs="Times New Roman"/>
-          <w:sz w:val="24"/>
-          <w:szCs w:val="24"/>
-        </w:rPr>
-        <w:t>Q5</w:t>
-      </w:r>
-      <w:r>
-        <w:rPr>
-          <w:rFonts w:ascii="Times New Roman" w:hAnsi="Times New Roman" w:cs="Times New Roman"/>
-          <w:sz w:val="24"/>
-          <w:szCs w:val="24"/>
-        </w:rPr>
-        <w:t>: Penalty left 2</w:t>
-      </w:r>
-    </w:p>
-    <w:p>
-      <w:pPr>
-        <w:pStyle w:val="ListParagraph"/>
-        <w:numPr>
-          <w:ilvl w:val="0"/>
-          <w:numId w:val="2"/>
-        </w:numPr>
-        <w:spacing w:after="0"/>
-        <w:rPr>
-          <w:rFonts w:ascii="Times New Roman" w:hAnsi="Times New Roman" w:cs="Times New Roman"/>
-          <w:b/>
-          <w:sz w:val="24"/>
-          <w:szCs w:val="24"/>
-        </w:rPr>
-      </w:pPr>
-      <w:r>
-        <w:rPr>
-          <w:rFonts w:ascii="Times New Roman" w:hAnsi="Times New Roman" w:cs="Times New Roman"/>
-          <w:sz w:val="24"/>
-          <w:szCs w:val="24"/>
-        </w:rPr>
-        <w:t>Q6</w:t>
-      </w:r>
-      <w:r>
-        <w:rPr>
-          <w:rFonts w:ascii="Times New Roman" w:hAnsi="Times New Roman" w:cs="Times New Roman"/>
-          <w:sz w:val="24"/>
-          <w:szCs w:val="24"/>
-        </w:rPr>
-        <w:t xml:space="preserve">: Penalty </w:t>
-      </w:r>
-      <w:r>
-        <w:rPr>
-          <w:rFonts w:ascii="Times New Roman" w:hAnsi="Times New Roman" w:cs="Times New Roman"/>
-          <w:sz w:val="24"/>
-          <w:szCs w:val="24"/>
-        </w:rPr>
-        <w:t>right</w:t>
-      </w:r>
-      <w:r>
-        <w:rPr>
-          <w:rFonts w:ascii="Times New Roman" w:hAnsi="Times New Roman" w:cs="Times New Roman"/>
-          <w:sz w:val="24"/>
-          <w:szCs w:val="24"/>
-        </w:rPr>
-        <w:t xml:space="preserve"> 1</w:t>
-      </w:r>
-    </w:p>
-    <w:p>
-      <w:pPr>
-        <w:pStyle w:val="ListParagraph"/>
-        <w:numPr>
-          <w:ilvl w:val="0"/>
-          <w:numId w:val="2"/>
-        </w:numPr>
-        <w:spacing w:after="0"/>
-        <w:rPr>
-          <w:rFonts w:ascii="Times New Roman" w:hAnsi="Times New Roman" w:cs="Times New Roman"/>
-          <w:b/>
-          <w:sz w:val="24"/>
-          <w:szCs w:val="24"/>
-        </w:rPr>
-      </w:pPr>
-      <w:r>
-        <w:rPr>
-          <w:rFonts w:ascii="Times New Roman" w:hAnsi="Times New Roman" w:cs="Times New Roman"/>
-          <w:sz w:val="24"/>
-          <w:szCs w:val="24"/>
-        </w:rPr>
-        <w:t>Q7</w:t>
-      </w:r>
-      <w:r>
-        <w:rPr>
-          <w:rFonts w:ascii="Times New Roman" w:hAnsi="Times New Roman" w:cs="Times New Roman"/>
-          <w:sz w:val="24"/>
-          <w:szCs w:val="24"/>
-        </w:rPr>
-        <w:t xml:space="preserve">: Penalty </w:t>
-      </w:r>
-      <w:r>
-        <w:rPr>
-          <w:rFonts w:ascii="Times New Roman" w:hAnsi="Times New Roman" w:cs="Times New Roman"/>
-          <w:sz w:val="24"/>
-          <w:szCs w:val="24"/>
-        </w:rPr>
-        <w:t>right</w:t>
-      </w:r>
-      <w:r>
-        <w:rPr>
-          <w:rFonts w:ascii="Times New Roman" w:hAnsi="Times New Roman" w:cs="Times New Roman"/>
-          <w:sz w:val="24"/>
-          <w:szCs w:val="24"/>
-        </w:rPr>
-        <w:t xml:space="preserve"> 2</w:t>
-      </w:r>
-    </w:p>
-    <w:p>
-      <w:pPr>
-        <w:pStyle w:val="ListParagraph"/>
-        <w:spacing w:after="0"/>
-        <w:ind w:left="2160"/>
-        <w:rPr>
-          <w:rFonts w:ascii="Times New Roman" w:hAnsi="Times New Roman" w:cs="Times New Roman"/>
-          <w:b/>
-          <w:sz w:val="24"/>
-          <w:szCs w:val="24"/>
-        </w:rPr>
-      </w:pPr>
+        <w:t>Analog 0 to sensor left</w:t>
+      </w:r>
     </w:p>
     <w:p>
       <w:pPr>
@@ -746,39 +1021,23 @@
           <w:sz w:val="24"/>
           <w:szCs w:val="24"/>
         </w:rPr>
-        <w:t xml:space="preserve">Digital pin </w:t>
-      </w:r>
-      <w:r>
-        <w:rPr>
-          <w:rFonts w:ascii="Times New Roman" w:hAnsi="Times New Roman" w:cs="Times New Roman"/>
-          <w:sz w:val="24"/>
-          <w:szCs w:val="24"/>
-        </w:rPr>
-        <w:t>1</w:t>
-      </w:r>
-      <w:r>
-        <w:rPr>
-          <w:rFonts w:ascii="Times New Roman" w:hAnsi="Times New Roman" w:cs="Times New Roman"/>
-          <w:sz w:val="24"/>
-          <w:szCs w:val="24"/>
-        </w:rPr>
-        <w:t xml:space="preserve"> and </w:t>
-      </w:r>
-      <w:r>
-        <w:rPr>
-          <w:rFonts w:ascii="Times New Roman" w:hAnsi="Times New Roman" w:cs="Times New Roman"/>
-          <w:sz w:val="24"/>
-          <w:szCs w:val="24"/>
-        </w:rPr>
-        <w:t>2</w:t>
-      </w:r>
-      <w:r>
-        <w:rPr>
-          <w:rFonts w:ascii="Times New Roman" w:hAnsi="Times New Roman" w:cs="Times New Roman"/>
-          <w:sz w:val="24"/>
-          <w:szCs w:val="24"/>
-        </w:rPr>
-        <w:t xml:space="preserve"> to binary configuration</w:t>
+        <w:t>Analog 1</w:t>
+      </w:r>
+      <w:r>
+        <w:rPr>
+          <w:rFonts w:ascii="Times New Roman" w:hAnsi="Times New Roman" w:cs="Times New Roman"/>
+          <w:sz w:val="24"/>
+          <w:szCs w:val="24"/>
+        </w:rPr>
+        <w:t xml:space="preserve"> to sensor </w:t>
+      </w:r>
+      <w:r>
+        <w:rPr>
+          <w:rFonts w:ascii="Times New Roman" w:hAnsi="Times New Roman" w:cs="Times New Roman"/>
+          <w:sz w:val="24"/>
+          <w:szCs w:val="24"/>
+        </w:rPr>
+        <w:t>right</w:t>
       </w:r>
     </w:p>
     <w:p>
@@ -801,34 +1060,8 @@
           <w:sz w:val="24"/>
           <w:szCs w:val="24"/>
         </w:rPr>
-        <w:t>Digital pin 3</w:t>
-      </w:r>
-      <w:r>
-        <w:rPr>
-          <w:rFonts w:ascii="Times New Roman" w:hAnsi="Times New Roman" w:cs="Times New Roman"/>
-          <w:sz w:val="24"/>
-          <w:szCs w:val="24"/>
-        </w:rPr>
-        <w:t xml:space="preserve"> to </w:t>
-      </w:r>
-      <w:r>
-        <w:rPr>
-          <w:rFonts w:ascii="Times New Roman" w:hAnsi="Times New Roman" w:cs="Times New Roman"/>
-          <w:sz w:val="24"/>
-          <w:szCs w:val="24"/>
-        </w:rPr>
-        <w:t>Penalty and Score button LED</w:t>
-      </w:r>
-    </w:p>
-    <w:p>
-      <w:pPr>
-        <w:spacing w:after="0"/>
-        <w:rPr>
-          <w:rFonts w:ascii="Times New Roman" w:hAnsi="Times New Roman" w:cs="Times New Roman"/>
-          <w:sz w:val="24"/>
-          <w:szCs w:val="24"/>
-        </w:rPr>
-      </w:pPr>
+        <w:t>Score pin 2</w:t>
+      </w:r>
     </w:p>
     <w:p>
       <w:pPr>
@@ -850,91 +1083,6 @@
           <w:sz w:val="24"/>
           <w:szCs w:val="24"/>
         </w:rPr>
-        <w:t>Analog 0 to sensor left</w:t>
-      </w:r>
-    </w:p>
-    <w:p>
-      <w:pPr>
-        <w:pStyle w:val="ListParagraph"/>
-        <w:numPr>
-          <w:ilvl w:val="0"/>
-          <w:numId w:val="1"/>
-        </w:numPr>
-        <w:spacing w:after="0"/>
-        <w:rPr>
-          <w:rFonts w:ascii="Times New Roman" w:hAnsi="Times New Roman" w:cs="Times New Roman"/>
-          <w:sz w:val="24"/>
-          <w:szCs w:val="24"/>
-        </w:rPr>
-      </w:pPr>
-      <w:r>
-        <w:rPr>
-          <w:rFonts w:ascii="Times New Roman" w:hAnsi="Times New Roman" w:cs="Times New Roman"/>
-          <w:sz w:val="24"/>
-          <w:szCs w:val="24"/>
-        </w:rPr>
-        <w:t>Analog 1</w:t>
-      </w:r>
-      <w:r>
-        <w:rPr>
-          <w:rFonts w:ascii="Times New Roman" w:hAnsi="Times New Roman" w:cs="Times New Roman"/>
-          <w:sz w:val="24"/>
-          <w:szCs w:val="24"/>
-        </w:rPr>
-        <w:t xml:space="preserve"> to sensor </w:t>
-      </w:r>
-      <w:r>
-        <w:rPr>
-          <w:rFonts w:ascii="Times New Roman" w:hAnsi="Times New Roman" w:cs="Times New Roman"/>
-          <w:sz w:val="24"/>
-          <w:szCs w:val="24"/>
-        </w:rPr>
-        <w:t>right</w:t>
-      </w:r>
-    </w:p>
-    <w:p>
-      <w:pPr>
-        <w:pStyle w:val="ListParagraph"/>
-        <w:numPr>
-          <w:ilvl w:val="0"/>
-          <w:numId w:val="1"/>
-        </w:numPr>
-        <w:spacing w:after="0"/>
-        <w:rPr>
-          <w:rFonts w:ascii="Times New Roman" w:hAnsi="Times New Roman" w:cs="Times New Roman"/>
-          <w:sz w:val="24"/>
-          <w:szCs w:val="24"/>
-        </w:rPr>
-      </w:pPr>
-      <w:r>
-        <w:rPr>
-          <w:rFonts w:ascii="Times New Roman" w:hAnsi="Times New Roman" w:cs="Times New Roman"/>
-          <w:sz w:val="24"/>
-          <w:szCs w:val="24"/>
-        </w:rPr>
-        <w:t>Score pin 2</w:t>
-      </w:r>
-    </w:p>
-    <w:p>
-      <w:pPr>
-        <w:pStyle w:val="ListParagraph"/>
-        <w:numPr>
-          <w:ilvl w:val="0"/>
-          <w:numId w:val="1"/>
-        </w:numPr>
-        <w:spacing w:after="0"/>
-        <w:rPr>
-          <w:rFonts w:ascii="Times New Roman" w:hAnsi="Times New Roman" w:cs="Times New Roman"/>
-          <w:sz w:val="24"/>
-          <w:szCs w:val="24"/>
-        </w:rPr>
-      </w:pPr>
-      <w:r>
-        <w:rPr>
-          <w:rFonts w:ascii="Times New Roman" w:hAnsi="Times New Roman" w:cs="Times New Roman"/>
-          <w:sz w:val="24"/>
-          <w:szCs w:val="24"/>
-        </w:rPr>
         <w:t xml:space="preserve">Penalty pin 3 </w:t>
       </w:r>
     </w:p>
@@ -1010,6 +1158,14 @@
           <w:szCs w:val="24"/>
         </w:rPr>
       </w:pPr>
+      <w:r>
+        <w:rPr>
+          <w:rFonts w:ascii="Times New Roman" w:hAnsi="Times New Roman" w:cs="Times New Roman"/>
+          <w:sz w:val="24"/>
+          <w:szCs w:val="24"/>
+        </w:rPr>
+        <w:t xml:space="preserve">Pinot: </w:t>
+      </w:r>
     </w:p>
     <w:sectPr>
       <w:pgSz w:w="12240" w:h="15840"/>

</xml_diff>